<commit_message>
updated Payment class and added payment table to db. Updated groups class with payments
</commit_message>
<xml_diff>
--- a/conf/Billrive-dev-guide.docx
+++ b/conf/Billrive-dev-guide.docx
@@ -726,7 +726,64 @@
       </w:pPr>
     </w:p>
     <w:p/>
-    <w:p/>
+    <w:p>
+      <w:pPr>
+        <w:rPr>
+          <w:b/>
+        </w:rPr>
+      </w:pPr>
+      <w:r>
+        <w:rPr>
+          <w:b/>
+        </w:rPr>
+        <w:t>Architecture</w:t>
+      </w:r>
+    </w:p>
+    <w:p>
+      <w:pPr>
+        <w:rPr>
+          <w:b/>
+        </w:rPr>
+      </w:pPr>
+      <w:proofErr w:type="spellStart"/>
+      <w:r>
+        <w:rPr>
+          <w:b/>
+        </w:rPr>
+        <w:t>BillRive</w:t>
+      </w:r>
+      <w:proofErr w:type="spellEnd"/>
+      <w:r>
+        <w:rPr>
+          <w:b/>
+        </w:rPr>
+        <w:t>-Service</w:t>
+      </w:r>
+    </w:p>
+    <w:p>
+      <w:pPr>
+        <w:pStyle w:val="ListParagraph"/>
+        <w:numPr>
+          <w:ilvl w:val="0"/>
+          <w:numId w:val="3"/>
+        </w:numPr>
+        <w:rPr>
+          <w:b/>
+        </w:rPr>
+      </w:pPr>
+      <w:r>
+        <w:t>Spring MVC (REST) architecture. REST architecture following the guidelines from this video (</w:t>
+      </w:r>
+      <w:r>
+        <w:t>http://www.youtube.com/watch?v=5WXYw4J4QOU</w:t>
+      </w:r>
+      <w:r>
+        <w:t>)</w:t>
+      </w:r>
+      <w:r>
+        <w:t>.</w:t>
+      </w:r>
+    </w:p>
     <w:sectPr>
       <w:pgSz w:w="12240" w:h="15840"/>
       <w:pgMar w:top="1440" w:right="1440" w:bottom="1440" w:left="1440" w:header="720" w:footer="720" w:gutter="0"/>
@@ -965,11 +1022,127 @@
       </w:rPr>
     </w:lvl>
   </w:abstractNum>
+  <w:abstractNum w:abstractNumId="2">
+    <w:nsid w:val="1E637F86"/>
+    <w:multiLevelType w:val="hybridMultilevel"/>
+    <w:tmpl w:val="1488FB8E"/>
+    <w:lvl w:ilvl="0" w:tplc="04090001">
+      <w:start w:val="1"/>
+      <w:numFmt w:val="bullet"/>
+      <w:lvlText w:val=""/>
+      <w:lvlJc w:val="left"/>
+      <w:pPr>
+        <w:ind w:left="720" w:hanging="360"/>
+      </w:pPr>
+      <w:rPr>
+        <w:rFonts w:ascii="Symbol" w:hAnsi="Symbol" w:hint="default"/>
+      </w:rPr>
+    </w:lvl>
+    <w:lvl w:ilvl="1" w:tplc="04090003" w:tentative="1">
+      <w:start w:val="1"/>
+      <w:numFmt w:val="bullet"/>
+      <w:lvlText w:val="o"/>
+      <w:lvlJc w:val="left"/>
+      <w:pPr>
+        <w:ind w:left="1440" w:hanging="360"/>
+      </w:pPr>
+      <w:rPr>
+        <w:rFonts w:ascii="Courier New" w:hAnsi="Courier New" w:cs="Courier New" w:hint="default"/>
+      </w:rPr>
+    </w:lvl>
+    <w:lvl w:ilvl="2" w:tplc="04090005" w:tentative="1">
+      <w:start w:val="1"/>
+      <w:numFmt w:val="bullet"/>
+      <w:lvlText w:val=""/>
+      <w:lvlJc w:val="left"/>
+      <w:pPr>
+        <w:ind w:left="2160" w:hanging="360"/>
+      </w:pPr>
+      <w:rPr>
+        <w:rFonts w:ascii="Wingdings" w:hAnsi="Wingdings" w:hint="default"/>
+      </w:rPr>
+    </w:lvl>
+    <w:lvl w:ilvl="3" w:tplc="04090001" w:tentative="1">
+      <w:start w:val="1"/>
+      <w:numFmt w:val="bullet"/>
+      <w:lvlText w:val=""/>
+      <w:lvlJc w:val="left"/>
+      <w:pPr>
+        <w:ind w:left="2880" w:hanging="360"/>
+      </w:pPr>
+      <w:rPr>
+        <w:rFonts w:ascii="Symbol" w:hAnsi="Symbol" w:hint="default"/>
+      </w:rPr>
+    </w:lvl>
+    <w:lvl w:ilvl="4" w:tplc="04090003" w:tentative="1">
+      <w:start w:val="1"/>
+      <w:numFmt w:val="bullet"/>
+      <w:lvlText w:val="o"/>
+      <w:lvlJc w:val="left"/>
+      <w:pPr>
+        <w:ind w:left="3600" w:hanging="360"/>
+      </w:pPr>
+      <w:rPr>
+        <w:rFonts w:ascii="Courier New" w:hAnsi="Courier New" w:cs="Courier New" w:hint="default"/>
+      </w:rPr>
+    </w:lvl>
+    <w:lvl w:ilvl="5" w:tplc="04090005" w:tentative="1">
+      <w:start w:val="1"/>
+      <w:numFmt w:val="bullet"/>
+      <w:lvlText w:val=""/>
+      <w:lvlJc w:val="left"/>
+      <w:pPr>
+        <w:ind w:left="4320" w:hanging="360"/>
+      </w:pPr>
+      <w:rPr>
+        <w:rFonts w:ascii="Wingdings" w:hAnsi="Wingdings" w:hint="default"/>
+      </w:rPr>
+    </w:lvl>
+    <w:lvl w:ilvl="6" w:tplc="04090001" w:tentative="1">
+      <w:start w:val="1"/>
+      <w:numFmt w:val="bullet"/>
+      <w:lvlText w:val=""/>
+      <w:lvlJc w:val="left"/>
+      <w:pPr>
+        <w:ind w:left="5040" w:hanging="360"/>
+      </w:pPr>
+      <w:rPr>
+        <w:rFonts w:ascii="Symbol" w:hAnsi="Symbol" w:hint="default"/>
+      </w:rPr>
+    </w:lvl>
+    <w:lvl w:ilvl="7" w:tplc="04090003" w:tentative="1">
+      <w:start w:val="1"/>
+      <w:numFmt w:val="bullet"/>
+      <w:lvlText w:val="o"/>
+      <w:lvlJc w:val="left"/>
+      <w:pPr>
+        <w:ind w:left="5760" w:hanging="360"/>
+      </w:pPr>
+      <w:rPr>
+        <w:rFonts w:ascii="Courier New" w:hAnsi="Courier New" w:cs="Courier New" w:hint="default"/>
+      </w:rPr>
+    </w:lvl>
+    <w:lvl w:ilvl="8" w:tplc="04090005" w:tentative="1">
+      <w:start w:val="1"/>
+      <w:numFmt w:val="bullet"/>
+      <w:lvlText w:val=""/>
+      <w:lvlJc w:val="left"/>
+      <w:pPr>
+        <w:ind w:left="6480" w:hanging="360"/>
+      </w:pPr>
+      <w:rPr>
+        <w:rFonts w:ascii="Wingdings" w:hAnsi="Wingdings" w:hint="default"/>
+      </w:rPr>
+    </w:lvl>
+  </w:abstractNum>
   <w:num w:numId="1">
     <w:abstractNumId w:val="0"/>
   </w:num>
   <w:num w:numId="2">
     <w:abstractNumId w:val="1"/>
+  </w:num>
+  <w:num w:numId="3">
+    <w:abstractNumId w:val="2"/>
   </w:num>
 </w:numbering>
 </file>
@@ -1432,7 +1605,7 @@
   <a:extraClrSchemeLst/>
   <a:extLst>
     <a:ext uri="{05A4C25C-085E-4340-85A3-A5531E510DB2}">
-      <thm15:themeFamily xmlns:thm15="http://schemas.microsoft.com/office/thememl/2012/main" xmlns="" name="Office Theme" id="{62F939B6-93AF-4DB8-9C6B-D6C7DFDC589F}" vid="{4A3C46E8-61CC-4603-A589-7422A47A8E4A}"/>
+      <thm15:themeFamily xmlns="" xmlns:thm15="http://schemas.microsoft.com/office/thememl/2012/main" name="Office Theme" id="{62F939B6-93AF-4DB8-9C6B-D6C7DFDC589F}" vid="{4A3C46E8-61CC-4603-A589-7422A47A8E4A}"/>
     </a:ext>
   </a:extLst>
 </a:theme>

</xml_diff>

<commit_message>
updated dev guide to show tomcat conf instead of jboss's.
</commit_message>
<xml_diff>
--- a/conf/Billrive-dev-guide.docx
+++ b/conf/Billrive-dev-guide.docx
@@ -475,33 +475,191 @@
         </w:numPr>
       </w:pPr>
       <w:r>
-        <w:t xml:space="preserve">JBOSS: Download JBOSS 6/7 community edition. </w:t>
-      </w:r>
-      <w:r>
-        <w:t>In conf/</w:t>
-      </w:r>
-      <w:proofErr w:type="spellStart"/>
-      <w:r>
-        <w:t>jboss</w:t>
-      </w:r>
-      <w:proofErr w:type="spellEnd"/>
-      <w:r>
-        <w:t xml:space="preserve"> a snippet of standalone.xml is available. This contains the JNDI/</w:t>
-      </w:r>
-      <w:proofErr w:type="spellStart"/>
-      <w:r>
-        <w:t>Datasource</w:t>
-      </w:r>
-      <w:proofErr w:type="spellEnd"/>
-      <w:r>
-        <w:t xml:space="preserve"> configuration for the database. Carefully apply this configuration to your standalone.xml</w:t>
-      </w:r>
-      <w:r>
-        <w:t xml:space="preserve"> (standalone/configuration/standalone.xml)</w:t>
-      </w:r>
-      <w:r>
-        <w:t xml:space="preserve">. DO NOT copy/paste the configuration. </w:t>
-      </w:r>
+        <w:t xml:space="preserve">Tomcat: </w:t>
+      </w:r>
+    </w:p>
+    <w:p>
+      <w:pPr>
+        <w:pStyle w:val="ListParagraph"/>
+      </w:pPr>
+      <w:r>
+        <w:t xml:space="preserve">To setup your Tomcat environment, replace your conf/server.xml and conf/context.xml with their equivalents in this repository (conf/tomcat folder). Use the conf/billrive.sql to populate your </w:t>
+      </w:r>
+      <w:proofErr w:type="spellStart"/>
+      <w:r>
+        <w:t>MySQL</w:t>
+      </w:r>
+      <w:proofErr w:type="spellEnd"/>
+      <w:r>
+        <w:t xml:space="preserve"> database. Match the connection details with that of those in conf/context.xml</w:t>
+      </w:r>
+    </w:p>
+    <w:p>
+      <w:pPr>
+        <w:pStyle w:val="ListParagraph"/>
+      </w:pPr>
+    </w:p>
+    <w:p>
+      <w:pPr>
+        <w:pStyle w:val="ListParagraph"/>
+      </w:pPr>
+      <w:r>
+        <w:t>Debugging in Tomcat:</w:t>
+      </w:r>
+    </w:p>
+    <w:p>
+      <w:pPr>
+        <w:pStyle w:val="ListParagraph"/>
+      </w:pPr>
+      <w:r>
+        <w:t xml:space="preserve">Starting Tomcat in Debug mode from </w:t>
+      </w:r>
+      <w:proofErr w:type="spellStart"/>
+      <w:r>
+        <w:t>Netbeans</w:t>
+      </w:r>
+      <w:proofErr w:type="spellEnd"/>
+      <w:r>
+        <w:t xml:space="preserve"> doesn't work.</w:t>
+      </w:r>
+    </w:p>
+    <w:p>
+      <w:pPr>
+        <w:pStyle w:val="ListParagraph"/>
+      </w:pPr>
+      <w:r>
+        <w:t>Do a "</w:t>
+      </w:r>
+      <w:proofErr w:type="spellStart"/>
+      <w:r>
+        <w:t>catalina</w:t>
+      </w:r>
+      <w:proofErr w:type="spellEnd"/>
+      <w:r>
+        <w:t xml:space="preserve"> </w:t>
+      </w:r>
+      <w:proofErr w:type="spellStart"/>
+      <w:r>
+        <w:t>jpda</w:t>
+      </w:r>
+      <w:proofErr w:type="spellEnd"/>
+      <w:r>
+        <w:t xml:space="preserve"> start" in the /bin folder externally and connect to port 8000 for debugging from </w:t>
+      </w:r>
+      <w:proofErr w:type="spellStart"/>
+      <w:r>
+        <w:t>Netbeans</w:t>
+      </w:r>
+      <w:proofErr w:type="spellEnd"/>
+      <w:r>
+        <w:t>/Eclipse.</w:t>
+      </w:r>
+    </w:p>
+    <w:p>
+      <w:pPr>
+        <w:pStyle w:val="ListParagraph"/>
+      </w:pPr>
+      <w:r>
+        <w:t xml:space="preserve">From </w:t>
+      </w:r>
+      <w:proofErr w:type="spellStart"/>
+      <w:r>
+        <w:t>Netbeans</w:t>
+      </w:r>
+      <w:proofErr w:type="spellEnd"/>
+      <w:r>
+        <w:t>: Go to server properties and setup the right debugging option and the port number. Use the same port number to debug.</w:t>
+      </w:r>
+    </w:p>
+    <w:p>
+      <w:pPr>
+        <w:pStyle w:val="ListParagraph"/>
+      </w:pPr>
+    </w:p>
+    <w:p>
+      <w:pPr>
+        <w:pStyle w:val="ListParagraph"/>
+      </w:pPr>
+      <w:proofErr w:type="spellStart"/>
+      <w:r>
+        <w:lastRenderedPageBreak/>
+        <w:t>Permgen</w:t>
+      </w:r>
+      <w:proofErr w:type="spellEnd"/>
+      <w:r>
+        <w:t xml:space="preserve"> Error:</w:t>
+      </w:r>
+    </w:p>
+    <w:p>
+      <w:pPr>
+        <w:pStyle w:val="ListParagraph"/>
+      </w:pPr>
+      <w:r>
+        <w:t xml:space="preserve">Add the following VM options to resolve the error (can be added as startup </w:t>
+      </w:r>
+      <w:proofErr w:type="spellStart"/>
+      <w:r>
+        <w:t>env</w:t>
+      </w:r>
+      <w:proofErr w:type="spellEnd"/>
+      <w:r>
+        <w:t xml:space="preserve"> </w:t>
+      </w:r>
+      <w:proofErr w:type="spellStart"/>
+      <w:r>
+        <w:t>args</w:t>
+      </w:r>
+      <w:proofErr w:type="spellEnd"/>
+      <w:r>
+        <w:t xml:space="preserve"> in </w:t>
+      </w:r>
+      <w:proofErr w:type="spellStart"/>
+      <w:r>
+        <w:t>Netbeans</w:t>
+      </w:r>
+      <w:proofErr w:type="spellEnd"/>
+      <w:r>
+        <w:t>)</w:t>
+      </w:r>
+    </w:p>
+    <w:p>
+      <w:pPr>
+        <w:pStyle w:val="ListParagraph"/>
+      </w:pPr>
+      <w:r>
+        <w:t>-Xms256m -Xmx512m -</w:t>
+      </w:r>
+      <w:proofErr w:type="spellStart"/>
+      <w:r>
+        <w:t>XX:MaxPermSize</w:t>
+      </w:r>
+      <w:proofErr w:type="spellEnd"/>
+      <w:r>
+        <w:t>=512m -</w:t>
+      </w:r>
+      <w:proofErr w:type="spellStart"/>
+      <w:r>
+        <w:t>XX:PermSize</w:t>
+      </w:r>
+      <w:proofErr w:type="spellEnd"/>
+      <w:r>
+        <w:t>=128m</w:t>
+      </w:r>
+    </w:p>
+    <w:p>
+      <w:pPr>
+        <w:pStyle w:val="ListParagraph"/>
+      </w:pPr>
+    </w:p>
+    <w:p>
+      <w:pPr>
+        <w:pStyle w:val="ListParagraph"/>
+      </w:pPr>
+    </w:p>
+    <w:p>
+      <w:pPr>
+        <w:pStyle w:val="ListParagraph"/>
+      </w:pPr>
     </w:p>
     <w:p>
       <w:pPr>
@@ -512,7 +670,7 @@
         </w:numPr>
       </w:pPr>
       <w:r>
-        <w:t xml:space="preserve">Copy the modules folder and paste it in the root of your JBOSS installation folder (It already has a modules folder. This will not override any files but just creates new folders for </w:t>
+        <w:t xml:space="preserve">Download </w:t>
       </w:r>
       <w:proofErr w:type="spellStart"/>
       <w:r>
@@ -520,7 +678,15 @@
       </w:r>
       <w:proofErr w:type="spellEnd"/>
       <w:r>
-        <w:t xml:space="preserve"> driver).</w:t>
+        <w:t xml:space="preserve"> </w:t>
+      </w:r>
+      <w:proofErr w:type="spellStart"/>
+      <w:r>
+        <w:t>jdbc</w:t>
+      </w:r>
+      <w:proofErr w:type="spellEnd"/>
+      <w:r>
+        <w:t xml:space="preserve"> driver jar and paste it in the lib folder.</w:t>
       </w:r>
     </w:p>
     <w:p>
@@ -613,7 +779,6 @@
         </w:rPr>
       </w:pPr>
       <w:r>
-        <w:lastRenderedPageBreak/>
         <w:t xml:space="preserve">Setting up </w:t>
       </w:r>
       <w:proofErr w:type="spellStart"/>
@@ -1605,7 +1770,7 @@
   <a:extraClrSchemeLst/>
   <a:extLst>
     <a:ext uri="{05A4C25C-085E-4340-85A3-A5531E510DB2}">
-      <thm15:themeFamily xmlns="" xmlns:thm15="http://schemas.microsoft.com/office/thememl/2012/main" name="Office Theme" id="{62F939B6-93AF-4DB8-9C6B-D6C7DFDC589F}" vid="{4A3C46E8-61CC-4603-A589-7422A47A8E4A}"/>
+      <thm15:themeFamily xmlns:thm15="http://schemas.microsoft.com/office/thememl/2012/main" xmlns="" name="Office Theme" id="{62F939B6-93AF-4DB8-9C6B-D6C7DFDC589F}" vid="{4A3C46E8-61CC-4603-A589-7422A47A8E4A}"/>
     </a:ext>
   </a:extLst>
 </a:theme>

</xml_diff>